<commit_message>
added javadoc, fix some funcs, updated the doc
</commit_message>
<xml_diff>
--- a/Doc/TicTacToe_doksi.docx
+++ b/Doc/TicTacToe_doksi.docx
@@ -10,30 +10,12 @@
           <w:sz w:val="28"/>
         </w:rPr>
       </w:pPr>
-      <w:proofErr w:type="spellStart"/>
-      <w:proofErr w:type="gramStart"/>
       <w:r>
         <w:rPr>
           <w:b/>
           <w:sz w:val="28"/>
         </w:rPr>
-        <w:t>TicTacToe</w:t>
-      </w:r>
-      <w:proofErr w:type="spellEnd"/>
-      <w:r>
-        <w:rPr>
-          <w:b/>
-          <w:sz w:val="28"/>
-        </w:rPr>
-        <w:t>(</w:t>
-      </w:r>
-      <w:proofErr w:type="gramEnd"/>
-      <w:r>
-        <w:rPr>
-          <w:b/>
-          <w:sz w:val="28"/>
-        </w:rPr>
-        <w:t>Amőba) Game komponens</w:t>
+        <w:t>TicTacToe(Amőba) Game komponens</w:t>
       </w:r>
     </w:p>
     <w:p>
@@ -98,25 +80,7 @@
           <w:color w:val="000000" w:themeColor="text1"/>
           <w:shd w:val="clear" w:color="auto" w:fill="FFFFFF"/>
         </w:rPr>
-        <w:t>A játék célja, hogy a játékos a saját jeléből ötöt helyezzen egymás mellé bármilyen irányban (</w:t>
-      </w:r>
-      <w:proofErr w:type="spellStart"/>
-      <w:r>
-        <w:rPr>
-          <w:bCs/>
-          <w:color w:val="000000" w:themeColor="text1"/>
-          <w:shd w:val="clear" w:color="auto" w:fill="FFFFFF"/>
-        </w:rPr>
-        <w:t>vizszintesen</w:t>
-      </w:r>
-      <w:proofErr w:type="spellEnd"/>
-      <w:r>
-        <w:rPr>
-          <w:bCs/>
-          <w:color w:val="000000" w:themeColor="text1"/>
-          <w:shd w:val="clear" w:color="auto" w:fill="FFFFFF"/>
-        </w:rPr>
-        <w:t>, függőlegesen vagy átlósan) illetve, hogy ebben megakadályozza az ellenfelét.</w:t>
+        <w:t>A játék célja, hogy a játékos a saját jeléből ötöt helyezzen egymás mellé bármilyen irányban (vizszintesen, függőlegesen vagy átlósan) illetve, hogy ebben megakadályozza az ellenfelét.</w:t>
       </w:r>
     </w:p>
     <w:p>
@@ -155,6 +119,13 @@
       </w:r>
     </w:p>
     <w:p>
+      <w:r>
+        <w:t>Jelen komponenst a GUI-t vezérlő komponens indíthatja a GameInterface segítségével, valamint a játék komponens a mesterséges intelligencia komponenssel a GraphAI és GameGraph interface-ek segítségével kommunikál, előbbi tartalmazza a az AI lépéseit, utóbbi pedig magát az aktuális játékállást.</w:t>
+      </w:r>
+      <w:bookmarkStart w:id="0" w:name="_GoBack"/>
+      <w:bookmarkEnd w:id="0"/>
+    </w:p>
+    <w:p>
       <w:pPr>
         <w:pStyle w:val="Listaszerbekezds"/>
         <w:ind w:left="0"/>
@@ -162,7 +133,6 @@
           <w:sz w:val="24"/>
         </w:rPr>
       </w:pPr>
-      <w:bookmarkStart w:id="0" w:name="_GoBack"/>
       <w:r>
         <w:rPr>
           <w:noProof/>
@@ -218,7 +188,6 @@
           </wp:inline>
         </w:drawing>
       </w:r>
-      <w:bookmarkEnd w:id="0"/>
     </w:p>
     <w:p>
       <w:pPr>
@@ -238,10 +207,63 @@
         </w:numPr>
       </w:pPr>
       <w:r>
+        <w:lastRenderedPageBreak/>
         <w:t>Funkcionális modell</w:t>
       </w:r>
     </w:p>
-    <w:p/>
+    <w:p>
+      <w:r>
+        <w:rPr>
+          <w:noProof/>
+          <w:lang w:eastAsia="hu-HU"/>
+        </w:rPr>
+        <w:drawing>
+          <wp:inline distT="0" distB="0" distL="0" distR="0" wp14:anchorId="11963674" wp14:editId="4AB3C107">
+            <wp:extent cx="5226050" cy="1397000"/>
+            <wp:effectExtent l="25400" t="0" r="6350" b="0"/>
+            <wp:docPr id="6" name="Picture 5" descr=":Screen Shot 2014-05-15 at 1.59.20 PM.png"/>
+            <wp:cNvGraphicFramePr>
+              <a:graphicFrameLocks xmlns:a="http://schemas.openxmlformats.org/drawingml/2006/main" noChangeAspect="1"/>
+            </wp:cNvGraphicFramePr>
+            <a:graphic xmlns:a="http://schemas.openxmlformats.org/drawingml/2006/main">
+              <a:graphicData uri="http://schemas.openxmlformats.org/drawingml/2006/picture">
+                <pic:pic xmlns:pic="http://schemas.openxmlformats.org/drawingml/2006/picture">
+                  <pic:nvPicPr>
+                    <pic:cNvPr id="0" name="Picture 5" descr=":Screen Shot 2014-05-15 at 1.59.20 PM.png"/>
+                    <pic:cNvPicPr>
+                      <a:picLocks noChangeAspect="1" noChangeArrowheads="1"/>
+                    </pic:cNvPicPr>
+                  </pic:nvPicPr>
+                  <pic:blipFill>
+                    <a:blip r:embed="rId6"/>
+                    <a:srcRect/>
+                    <a:stretch>
+                      <a:fillRect/>
+                    </a:stretch>
+                  </pic:blipFill>
+                  <pic:spPr bwMode="auto">
+                    <a:xfrm>
+                      <a:off x="0" y="0"/>
+                      <a:ext cx="5226050" cy="1397000"/>
+                    </a:xfrm>
+                    <a:prstGeom prst="rect">
+                      <a:avLst/>
+                    </a:prstGeom>
+                    <a:noFill/>
+                    <a:ln w="9525">
+                      <a:noFill/>
+                      <a:miter lim="800000"/>
+                      <a:headEnd/>
+                      <a:tailEnd/>
+                    </a:ln>
+                  </pic:spPr>
+                </pic:pic>
+              </a:graphicData>
+            </a:graphic>
+          </wp:inline>
+        </w:drawing>
+      </w:r>
+    </w:p>
     <w:p>
       <w:pPr>
         <w:pStyle w:val="Cmsor2"/>
@@ -251,7 +273,6 @@
         </w:numPr>
       </w:pPr>
       <w:r>
-        <w:lastRenderedPageBreak/>
         <w:t>Viselkedési modell</w:t>
       </w:r>
     </w:p>
@@ -279,7 +300,7 @@
                     </pic:cNvPicPr>
                   </pic:nvPicPr>
                   <pic:blipFill>
-                    <a:blip r:embed="rId6">
+                    <a:blip r:embed="rId7">
                       <a:extLst>
                         <a:ext uri="{28A0092B-C50C-407E-A947-70E740481C1C}">
                           <a14:useLocalDpi xmlns:a14="http://schemas.microsoft.com/office/drawing/2010/main" val="0"/>
@@ -343,7 +364,7 @@
                     </pic:cNvPicPr>
                   </pic:nvPicPr>
                   <pic:blipFill>
-                    <a:blip r:embed="rId7">
+                    <a:blip r:embed="rId8">
                       <a:extLst>
                         <a:ext uri="{28A0092B-C50C-407E-A947-70E740481C1C}">
                           <a14:useLocalDpi xmlns:a14="http://schemas.microsoft.com/office/drawing/2010/main" val="0"/>
@@ -388,66 +409,14 @@
     </w:p>
     <w:p>
       <w:r>
-        <w:t xml:space="preserve">A Java </w:t>
-      </w:r>
-      <w:proofErr w:type="spellStart"/>
-      <w:r>
-        <w:t>Enterprise</w:t>
-      </w:r>
-      <w:proofErr w:type="spellEnd"/>
-      <w:r>
-        <w:t xml:space="preserve"> </w:t>
-      </w:r>
-      <w:proofErr w:type="spellStart"/>
-      <w:r>
-        <w:t>Edition</w:t>
-      </w:r>
-      <w:proofErr w:type="spellEnd"/>
-      <w:r>
-        <w:t xml:space="preserve"> platformját használtuk fel, azon belül pedig az úgynevezett </w:t>
-      </w:r>
-      <w:proofErr w:type="spellStart"/>
-      <w:r>
-        <w:t>EnterpriseJavaBeans</w:t>
-      </w:r>
-      <w:proofErr w:type="spellEnd"/>
-      <w:r>
-        <w:t xml:space="preserve"> technológiáját. Ugyanis ez utóbbi biztosítja a program egymástól elkülönülő komponensenkénti </w:t>
-      </w:r>
-      <w:proofErr w:type="spellStart"/>
-      <w:r>
-        <w:t>feljesztését</w:t>
-      </w:r>
-      <w:proofErr w:type="spellEnd"/>
-      <w:r>
-        <w:t xml:space="preserve"> és kezelhetőségét.</w:t>
-      </w:r>
-      <w:r>
-        <w:t xml:space="preserve"> Valamint </w:t>
-      </w:r>
-      <w:proofErr w:type="spellStart"/>
-      <w:r>
-        <w:t>MySQL</w:t>
-      </w:r>
-      <w:proofErr w:type="spellEnd"/>
-      <w:r>
-        <w:t xml:space="preserve"> adatbázis, mely tartalmazza az </w:t>
-      </w:r>
-      <w:proofErr w:type="spellStart"/>
-      <w:r>
-        <w:t>authentikációhoz</w:t>
-      </w:r>
-      <w:proofErr w:type="spellEnd"/>
-      <w:r>
-        <w:t xml:space="preserve"> és játékos kezeléshez szükséges </w:t>
-      </w:r>
-      <w:proofErr w:type="gramStart"/>
-      <w:r>
-        <w:t>elemeket(</w:t>
-      </w:r>
-      <w:proofErr w:type="gramEnd"/>
-      <w:r>
-        <w:t>táblákat).</w:t>
+        <w:t xml:space="preserve">A Java Enterprise Edition platformját használtuk fel, azon belül pedig az úgynevezett EnterpriseJavaBeans technológiáját. Ugyanis ez utóbbi biztosítja a program egymástól elkülönülő </w:t>
+      </w:r>
+      <w:r>
+        <w:lastRenderedPageBreak/>
+        <w:t>komponensenkénti feljesztését és kezelhetőségét.</w:t>
+      </w:r>
+      <w:r>
+        <w:t xml:space="preserve"> Valamint MySQL adatbázis, mely tartalmazza az authentikációhoz és játékos kezeléshez szükséges elemeket(táblákat).</w:t>
       </w:r>
     </w:p>
     <w:p>
@@ -460,65 +429,39 @@
     </w:p>
     <w:p>
       <w:r>
-        <w:t xml:space="preserve">A </w:t>
-      </w:r>
-      <w:proofErr w:type="spellStart"/>
-      <w:r>
-        <w:t>TicTacToe</w:t>
-      </w:r>
-      <w:proofErr w:type="spellEnd"/>
-      <w:r>
-        <w:t xml:space="preserve"> játékhoz tartozó teszteseteket egy külön modul tartalmazza, mégpedig a </w:t>
-      </w:r>
-      <w:proofErr w:type="spellStart"/>
-      <w:r>
-        <w:t>hu.elte.komp.tictactoe-test</w:t>
-      </w:r>
-      <w:proofErr w:type="spellEnd"/>
-      <w:r>
-        <w:t xml:space="preserve"> modul.</w:t>
-      </w:r>
-    </w:p>
-    <w:p>
-      <w:r>
-        <w:t>Tartalma:</w:t>
+        <w:t xml:space="preserve">A TicTacToe játékhoz tartozó teszteseteket egy külön </w:t>
+      </w:r>
+      <w:r>
+        <w:t>csomag</w:t>
+      </w:r>
+      <w:r>
+        <w:t xml:space="preserve"> tartalmazza</w:t>
+      </w:r>
+      <w:r>
+        <w:t>,</w:t>
+      </w:r>
+      <w:r>
+        <w:br/>
+        <w:t xml:space="preserve"> t</w:t>
+      </w:r>
+      <w:r>
+        <w:t>artalma</w:t>
+      </w:r>
+      <w:r>
+        <w:t xml:space="preserve"> pedig</w:t>
+      </w:r>
+      <w:r>
+        <w:t>:</w:t>
       </w:r>
       <w:r>
         <w:br/>
         <w:t xml:space="preserve">- </w:t>
       </w:r>
-      <w:proofErr w:type="spellStart"/>
-      <w:r>
-        <w:t>BoardHelper</w:t>
-      </w:r>
-      <w:proofErr w:type="spellEnd"/>
+      <w:r>
+        <w:t>BoardHelperTest</w:t>
+      </w:r>
       <w:r>
         <w:br/>
-        <w:t xml:space="preserve">- </w:t>
-      </w:r>
-      <w:proofErr w:type="spellStart"/>
-      <w:r>
-        <w:t>TicTacToe</w:t>
-      </w:r>
-      <w:proofErr w:type="spellEnd"/>
-      <w:r>
-        <w:br/>
-      </w:r>
-      <w:r>
-        <w:lastRenderedPageBreak/>
-        <w:t xml:space="preserve">- </w:t>
-      </w:r>
-      <w:proofErr w:type="spellStart"/>
-      <w:r>
-        <w:t>TicTacToeStateIterator</w:t>
-      </w:r>
-      <w:proofErr w:type="spellEnd"/>
-      <w:r>
-        <w:br/>
-        <w:t xml:space="preserve">- </w:t>
-      </w:r>
-      <w:r>
-        <w:t>WinnerScoringCalculator</w:t>
       </w:r>
     </w:p>
     <w:sectPr>

</xml_diff>